<commit_message>
Hirdetések összegyűjtése kategóriánként egy test.txt nevű fájlba
</commit_message>
<xml_diff>
--- a/Awesome.docx
+++ b/Awesome.docx
@@ -8,15 +8,15 @@
         <w:br/>
         <w:br/>
         <w:br/>
-        <w:t xml:space="preserve">                                                   DEKLARACIJA br.10</w:t>
+        <w:t xml:space="preserve">                                                   DEKLARACIJA br.12</w:t>
         <w:br/>
-        <w:t>Podaci oglasivača: Barta Bence</w:t>
+        <w:t>Podaci oglasivača: 12</w:t>
         <w:br/>
-        <w:t>Adresa stanovanja: Csuka Zoltán 11. Zenta</w:t>
+        <w:t>Adresa stanovanja: 12</w:t>
         <w:br/>
-        <w:t>Br.lične karte: 004516441     mesto izdavanja: Senta</w:t>
+        <w:t>Br.lične karte: 12     mesto izdavanja: 12</w:t>
         <w:br/>
-        <w:t>Superinfo broj: 21     KategorijaRazno</w:t>
+        <w:t>Superinfo broj: [12]     KategorijaMali</w:t>
         <w:br/>
         <w:t>Tekst oglasa:</w:t>
       </w:r>
@@ -43,7 +43,7 @@
         <w:tc>
           <w:p>
             <w:r>
-              <w:t>SZÖóóóVEG</w:t>
+              <w:t>SZERINTEM EZ SIKERÜLT</w:t>
             </w:r>
           </w:p>
         </w:tc>
@@ -63,15 +63,15 @@
         <w:br/>
         <w:br/>
         <w:br/>
-        <w:t xml:space="preserve">                                                   DEKLARACIJA br.10</w:t>
+        <w:t xml:space="preserve">                                                   DEKLARACIJA br.12</w:t>
         <w:br/>
-        <w:t>Podaci oglasivača: Barta Bence</w:t>
+        <w:t>Podaci oglasivača: 12</w:t>
         <w:br/>
-        <w:t>Adresa stanovanja: Csuka Zoltán 11. Zenta</w:t>
+        <w:t>Adresa stanovanja: 12</w:t>
         <w:br/>
-        <w:t>Br.lične karte: 004516441     mesto izdavanja: Senta</w:t>
+        <w:t>Br.lične karte: 12     mesto izdavanja: 12</w:t>
         <w:br/>
-        <w:t>Superinfo broj: 21     KategorijaRazno</w:t>
+        <w:t>Superinfo broj: [12]     KategorijaMali</w:t>
         <w:br/>
         <w:t>Tekst oglasa:</w:t>
       </w:r>
@@ -98,7 +98,7 @@
         <w:tc>
           <w:p>
             <w:r>
-              <w:t>SZÖóóóVEG</w:t>
+              <w:t>SZERINTEM EZ SIKERÜLT</w:t>
             </w:r>
           </w:p>
         </w:tc>

</xml_diff>